<commit_message>
thay đổi docs week 2
thay đổi docs week 2
</commit_message>
<xml_diff>
--- a/ISP392/Week1/Docs/SRS Document.docx
+++ b/ISP392/Week1/Docs/SRS Document.docx
@@ -401,9 +401,116 @@
           <w:p>
             <w:pPr>
               <w:pStyle w:val="51"/>
-            </w:pPr>
-            <w:r>
-              <w:t>Thêm introdu</w:t>
+              <w:rPr>
+                <w:rFonts w:hint="default"/>
+                <w:lang w:val="en-US"/>
+              </w:rPr>
+            </w:pPr>
+            <w:r>
+              <w:t>T</w:t>
+            </w:r>
+            <w:r>
+              <w:rPr>
+                <w:rFonts w:hint="default"/>
+                <w:lang w:val="en-US"/>
+              </w:rPr>
+              <w:t>hêm introduction</w:t>
+            </w:r>
+          </w:p>
+        </w:tc>
+      </w:tr>
+      <w:tr>
+        <w:tblPrEx>
+          <w:tblBorders>
+            <w:top w:val="single" w:color="auto" w:sz="4" w:space="0"/>
+            <w:left w:val="single" w:color="auto" w:sz="4" w:space="0"/>
+            <w:bottom w:val="single" w:color="auto" w:sz="4" w:space="0"/>
+            <w:right w:val="single" w:color="auto" w:sz="4" w:space="0"/>
+            <w:insideH w:val="single" w:color="auto" w:sz="4" w:space="0"/>
+            <w:insideV w:val="single" w:color="auto" w:sz="4" w:space="0"/>
+          </w:tblBorders>
+        </w:tblPrEx>
+        <w:tc>
+          <w:tcPr>
+            <w:tcW w:w="990" w:type="dxa"/>
+          </w:tcPr>
+          <w:p>
+            <w:pPr>
+              <w:pStyle w:val="51"/>
+              <w:rPr>
+                <w:rFonts w:hint="default"/>
+                <w:lang w:val="en-US"/>
+              </w:rPr>
+            </w:pPr>
+            <w:r>
+              <w:rPr>
+                <w:rFonts w:hint="default"/>
+                <w:lang w:val="en-US"/>
+              </w:rPr>
+              <w:t>15/Jan</w:t>
+            </w:r>
+          </w:p>
+        </w:tc>
+        <w:tc>
+          <w:tcPr>
+            <w:tcW w:w="810" w:type="dxa"/>
+          </w:tcPr>
+          <w:p>
+            <w:pPr>
+              <w:pStyle w:val="51"/>
+              <w:rPr>
+                <w:rFonts w:hint="default"/>
+                <w:lang w:val="en-US"/>
+              </w:rPr>
+            </w:pPr>
+            <w:r>
+              <w:rPr>
+                <w:rFonts w:hint="default"/>
+                <w:lang w:val="en-US"/>
+              </w:rPr>
+              <w:t>A</w:t>
+            </w:r>
+          </w:p>
+        </w:tc>
+        <w:tc>
+          <w:tcPr>
+            <w:tcW w:w="1234" w:type="dxa"/>
+          </w:tcPr>
+          <w:p>
+            <w:pPr>
+              <w:pStyle w:val="51"/>
+              <w:rPr>
+                <w:rFonts w:hint="default"/>
+                <w:lang w:val="en-US"/>
+              </w:rPr>
+            </w:pPr>
+            <w:r>
+              <w:rPr>
+                <w:rFonts w:hint="default"/>
+                <w:lang w:val="en-US"/>
+              </w:rPr>
+              <w:t>TrangTL</w:t>
+            </w:r>
+          </w:p>
+        </w:tc>
+        <w:tc>
+          <w:tcPr>
+            <w:tcW w:w="5770" w:type="dxa"/>
+          </w:tcPr>
+          <w:p>
+            <w:pPr>
+              <w:pStyle w:val="51"/>
+              <w:rPr>
+                <w:rFonts w:hint="default"/>
+                <w:lang w:val="en-US"/>
+              </w:rPr>
+            </w:pPr>
+            <w:r>
+              <w:rPr>
+                <w:rFonts w:hint="default"/>
+                <w:lang w:val="en-US"/>
+              </w:rPr>
+              <w:t>Thêm 3 phác họa 3 màn hình reset password, change password, view user list</w:t>
             </w:r>
           </w:p>
         </w:tc>
@@ -432,7 +539,18 @@
           <w:p>
             <w:pPr>
               <w:pStyle w:val="51"/>
-            </w:pPr>
+              <w:rPr>
+                <w:rFonts w:hint="default"/>
+                <w:lang w:val="en-US"/>
+              </w:rPr>
+            </w:pPr>
+            <w:r>
+              <w:rPr>
+                <w:rFonts w:hint="default"/>
+                <w:lang w:val="en-US"/>
+              </w:rPr>
+              <w:t>15/Jan</w:t>
+            </w:r>
           </w:p>
         </w:tc>
         <w:tc>
@@ -442,7 +560,18 @@
           <w:p>
             <w:pPr>
               <w:pStyle w:val="51"/>
-            </w:pPr>
+              <w:rPr>
+                <w:rFonts w:hint="default"/>
+                <w:lang w:val="en-US"/>
+              </w:rPr>
+            </w:pPr>
+            <w:r>
+              <w:rPr>
+                <w:rFonts w:hint="default"/>
+                <w:lang w:val="en-US"/>
+              </w:rPr>
+              <w:t>A</w:t>
+            </w:r>
           </w:p>
         </w:tc>
         <w:tc>
@@ -452,7 +581,18 @@
           <w:p>
             <w:pPr>
               <w:pStyle w:val="51"/>
-            </w:pPr>
+              <w:rPr>
+                <w:rFonts w:hint="default"/>
+                <w:lang w:val="en-US"/>
+              </w:rPr>
+            </w:pPr>
+            <w:r>
+              <w:rPr>
+                <w:rFonts w:hint="default"/>
+                <w:lang w:val="en-US"/>
+              </w:rPr>
+              <w:t>TuLQ</w:t>
+            </w:r>
           </w:p>
         </w:tc>
         <w:tc>
@@ -462,7 +602,18 @@
           <w:p>
             <w:pPr>
               <w:pStyle w:val="51"/>
-            </w:pPr>
+              <w:rPr>
+                <w:rFonts w:hint="default"/>
+                <w:lang w:val="en-US"/>
+              </w:rPr>
+            </w:pPr>
+            <w:r>
+              <w:rPr>
+                <w:rFonts w:hint="default"/>
+                <w:lang w:val="en-US"/>
+              </w:rPr>
+              <w:t>Thêm phác họa màn hình homepage (search và filter product),view product detail, view cart</w:t>
+            </w:r>
           </w:p>
         </w:tc>
       </w:tr>
@@ -882,12 +1033,6 @@
             <w:insideH w:val="single" w:color="auto" w:sz="4" w:space="0"/>
             <w:insideV w:val="single" w:color="auto" w:sz="4" w:space="0"/>
           </w:tblBorders>
-          <w:tblCellMar>
-            <w:top w:w="0" w:type="dxa"/>
-            <w:left w:w="80" w:type="dxa"/>
-            <w:bottom w:w="0" w:type="dxa"/>
-            <w:right w:w="80" w:type="dxa"/>
-          </w:tblCellMar>
         </w:tblPrEx>
         <w:tc>
           <w:tcPr>
@@ -940,70 +1085,6 @@
             <w:insideH w:val="single" w:color="auto" w:sz="4" w:space="0"/>
             <w:insideV w:val="single" w:color="auto" w:sz="4" w:space="0"/>
           </w:tblBorders>
-          <w:tblCellMar>
-            <w:top w:w="0" w:type="dxa"/>
-            <w:left w:w="80" w:type="dxa"/>
-            <w:bottom w:w="0" w:type="dxa"/>
-            <w:right w:w="80" w:type="dxa"/>
-          </w:tblCellMar>
-        </w:tblPrEx>
-        <w:tc>
-          <w:tcPr>
-            <w:tcW w:w="990" w:type="dxa"/>
-          </w:tcPr>
-          <w:p>
-            <w:pPr>
-              <w:pStyle w:val="51"/>
-            </w:pPr>
-          </w:p>
-        </w:tc>
-        <w:tc>
-          <w:tcPr>
-            <w:tcW w:w="810" w:type="dxa"/>
-          </w:tcPr>
-          <w:p>
-            <w:pPr>
-              <w:pStyle w:val="51"/>
-            </w:pPr>
-          </w:p>
-        </w:tc>
-        <w:tc>
-          <w:tcPr>
-            <w:tcW w:w="1234" w:type="dxa"/>
-          </w:tcPr>
-          <w:p>
-            <w:pPr>
-              <w:pStyle w:val="51"/>
-            </w:pPr>
-          </w:p>
-        </w:tc>
-        <w:tc>
-          <w:tcPr>
-            <w:tcW w:w="5770" w:type="dxa"/>
-          </w:tcPr>
-          <w:p>
-            <w:pPr>
-              <w:pStyle w:val="51"/>
-            </w:pPr>
-          </w:p>
-        </w:tc>
-      </w:tr>
-      <w:tr>
-        <w:tblPrEx>
-          <w:tblBorders>
-            <w:top w:val="single" w:color="auto" w:sz="4" w:space="0"/>
-            <w:left w:val="single" w:color="auto" w:sz="4" w:space="0"/>
-            <w:bottom w:val="single" w:color="auto" w:sz="4" w:space="0"/>
-            <w:right w:val="single" w:color="auto" w:sz="4" w:space="0"/>
-            <w:insideH w:val="single" w:color="auto" w:sz="4" w:space="0"/>
-            <w:insideV w:val="single" w:color="auto" w:sz="4" w:space="0"/>
-          </w:tblBorders>
-          <w:tblCellMar>
-            <w:top w:w="0" w:type="dxa"/>
-            <w:left w:w="80" w:type="dxa"/>
-            <w:bottom w:w="0" w:type="dxa"/>
-            <w:right w:w="80" w:type="dxa"/>
-          </w:tblCellMar>
         </w:tblPrEx>
         <w:tc>
           <w:tcPr>
@@ -3768,9 +3849,9 @@
       <w:r>
         <w:t xml:space="preserve"> </w:t>
       </w:r>
-      <w:bookmarkStart w:id="12" w:name="_Toc77020672"/>
-      <w:bookmarkStart w:id="13" w:name="_Toc82334345"/>
-      <w:bookmarkStart w:id="14" w:name="_Toc288757451"/>
+      <w:bookmarkStart w:id="12" w:name="_Toc82334345"/>
+      <w:bookmarkStart w:id="13" w:name="_Toc288757451"/>
+      <w:bookmarkStart w:id="14" w:name="_Toc77020672"/>
       <w:r>
         <w:t>Visitor</w:t>
       </w:r>
@@ -3874,9 +3955,9 @@
       <w:r>
         <w:t xml:space="preserve"> </w:t>
       </w:r>
-      <w:bookmarkStart w:id="15" w:name="_Toc77020673"/>
+      <w:bookmarkStart w:id="15" w:name="_Toc288757452"/>
       <w:bookmarkStart w:id="16" w:name="_Toc82334346"/>
-      <w:bookmarkStart w:id="17" w:name="_Toc288757452"/>
+      <w:bookmarkStart w:id="17" w:name="_Toc77020673"/>
       <w:r>
         <w:t>Customer</w:t>
       </w:r>
@@ -4078,8 +4159,8 @@
       <w:r>
         <w:t xml:space="preserve"> </w:t>
       </w:r>
-      <w:bookmarkStart w:id="18" w:name="_Toc82334347"/>
-      <w:bookmarkStart w:id="19" w:name="_Toc77020674"/>
+      <w:bookmarkStart w:id="18" w:name="_Toc77020674"/>
+      <w:bookmarkStart w:id="19" w:name="_Toc82334347"/>
       <w:r>
         <w:t>Seller</w:t>
       </w:r>
@@ -4204,9 +4285,9 @@
       <w:r>
         <w:t xml:space="preserve"> </w:t>
       </w:r>
-      <w:bookmarkStart w:id="20" w:name="_Toc77020675"/>
+      <w:bookmarkStart w:id="20" w:name="_Toc288757454"/>
       <w:bookmarkStart w:id="21" w:name="_Toc82334348"/>
-      <w:bookmarkStart w:id="22" w:name="_Toc288757454"/>
+      <w:bookmarkStart w:id="22" w:name="_Toc77020675"/>
       <w:r>
         <w:t>Administrator</w:t>
       </w:r>
@@ -4281,9 +4362,9 @@
       <w:r>
         <w:t xml:space="preserve"> </w:t>
       </w:r>
-      <w:bookmarkStart w:id="23" w:name="_Toc439994677"/>
-      <w:bookmarkStart w:id="24" w:name="_Toc82334349"/>
-      <w:bookmarkStart w:id="25" w:name="_Toc352609389"/>
+      <w:bookmarkStart w:id="23" w:name="_Toc82334349"/>
+      <w:bookmarkStart w:id="24" w:name="_Toc352609389"/>
+      <w:bookmarkStart w:id="25" w:name="_Toc439994677"/>
       <w:r>
         <w:rPr>
           <w:sz w:val="24"/>
@@ -4340,8 +4421,8 @@
         <w:t xml:space="preserve"> </w:t>
       </w:r>
       <w:bookmarkStart w:id="26" w:name="_Toc352609391"/>
-      <w:bookmarkStart w:id="27" w:name="_Toc82334350"/>
-      <w:bookmarkStart w:id="28" w:name="_Toc439994680"/>
+      <w:bookmarkStart w:id="27" w:name="_Toc439994680"/>
+      <w:bookmarkStart w:id="28" w:name="_Toc82334350"/>
       <w:r>
         <w:rPr>
           <w:sz w:val="24"/>
@@ -4612,25 +4693,11 @@
         </w:rPr>
       </w:pPr>
       <w:r>
-        <w:rPr>
-          <w:rFonts w:ascii="Times New Roman" w:hAnsi="Times New Roman" w:cs="Times New Roman"/>
-          <w:sz w:val="24"/>
-          <w:szCs w:val="24"/>
-          <w:lang w:val="en-US" w:eastAsia="ja-JP"/>
-        </w:rPr>
         <w:drawing>
-          <wp:anchor distT="0" distB="0" distL="114300" distR="114300" simplePos="0" relativeHeight="251659264" behindDoc="0" locked="0" layoutInCell="1" allowOverlap="1">
-            <wp:simplePos x="0" y="0"/>
-            <wp:positionH relativeFrom="column">
-              <wp:posOffset>0</wp:posOffset>
-            </wp:positionH>
-            <wp:positionV relativeFrom="paragraph">
-              <wp:posOffset>537845</wp:posOffset>
-            </wp:positionV>
-            <wp:extent cx="5731510" cy="5758180"/>
-            <wp:effectExtent l="160655" t="130175" r="173355" b="161925"/>
-            <wp:wrapTopAndBottom/>
-            <wp:docPr id="1" name="Picture 1"/>
+          <wp:inline distT="0" distB="0" distL="114300" distR="114300">
+            <wp:extent cx="5746750" cy="3415030"/>
+            <wp:effectExtent l="0" t="0" r="13970" b="13970"/>
+            <wp:docPr id="16" name="Picture 1"/>
             <wp:cNvGraphicFramePr>
               <a:graphicFrameLocks xmlns:a="http://schemas.openxmlformats.org/drawingml/2006/main" noChangeAspect="1"/>
             </wp:cNvGraphicFramePr>
@@ -4638,19 +4705,13 @@
               <a:graphicData uri="http://schemas.openxmlformats.org/drawingml/2006/picture">
                 <pic:pic xmlns:pic="http://schemas.openxmlformats.org/drawingml/2006/picture">
                   <pic:nvPicPr>
-                    <pic:cNvPr id="1" name="Picture 1"/>
+                    <pic:cNvPr id="16" name="Picture 1"/>
                     <pic:cNvPicPr>
                       <a:picLocks noChangeAspect="1"/>
                     </pic:cNvPicPr>
                   </pic:nvPicPr>
                   <pic:blipFill>
-                    <a:blip r:embed="rId8">
-                      <a:extLst>
-                        <a:ext uri="{28A0092B-C50C-407E-A947-70E740481C1C}">
-                          <a14:useLocalDpi xmlns:a14="http://schemas.microsoft.com/office/drawing/2010/main" val="0"/>
-                        </a:ext>
-                      </a:extLst>
-                    </a:blip>
+                    <a:blip r:embed="rId8"/>
                     <a:stretch>
                       <a:fillRect/>
                     </a:stretch>
@@ -4658,28 +4719,24 @@
                   <pic:spPr>
                     <a:xfrm>
                       <a:off x="0" y="0"/>
-                      <a:ext cx="5731510" cy="5758180"/>
+                      <a:ext cx="5746750" cy="3415030"/>
                     </a:xfrm>
                     <a:prstGeom prst="rect">
                       <a:avLst/>
                     </a:prstGeom>
+                    <a:noFill/>
                     <a:ln>
                       <a:noFill/>
                     </a:ln>
-                    <a:effectLst>
-                      <a:outerShdw blurRad="190500" algn="tl" rotWithShape="0">
-                        <a:srgbClr val="000000">
-                          <a:alpha val="70000"/>
-                        </a:srgbClr>
-                      </a:outerShdw>
-                    </a:effectLst>
                   </pic:spPr>
                 </pic:pic>
               </a:graphicData>
             </a:graphic>
-          </wp:anchor>
+          </wp:inline>
         </w:drawing>
       </w:r>
+      <w:bookmarkStart w:id="34" w:name="_GoBack"/>
+      <w:bookmarkEnd w:id="34"/>
     </w:p>
     <w:p>
       <w:pPr>
@@ -4792,7 +4849,7 @@
           <w:lang w:val="en-US" w:eastAsia="ja-JP"/>
         </w:rPr>
         <w:drawing>
-          <wp:anchor distT="0" distB="0" distL="114300" distR="114300" simplePos="0" relativeHeight="251660288" behindDoc="0" locked="0" layoutInCell="1" allowOverlap="1">
+          <wp:anchor distT="0" distB="0" distL="114300" distR="114300" simplePos="0" relativeHeight="251659264" behindDoc="0" locked="0" layoutInCell="1" allowOverlap="1">
             <wp:simplePos x="0" y="0"/>
             <wp:positionH relativeFrom="column">
               <wp:posOffset>182880</wp:posOffset>
@@ -4970,7 +5027,7 @@
           <w:lang w:val="en-US" w:eastAsia="ja-JP"/>
         </w:rPr>
         <w:drawing>
-          <wp:anchor distT="0" distB="0" distL="114300" distR="114300" simplePos="0" relativeHeight="251661312" behindDoc="0" locked="0" layoutInCell="1" allowOverlap="1">
+          <wp:anchor distT="0" distB="0" distL="114300" distR="114300" simplePos="0" relativeHeight="251660288" behindDoc="0" locked="0" layoutInCell="1" allowOverlap="1">
             <wp:simplePos x="0" y="0"/>
             <wp:positionH relativeFrom="column">
               <wp:posOffset>0</wp:posOffset>
@@ -12683,6 +12740,7 @@
       <w:pPr>
         <w:pStyle w:val="22"/>
         <w:numPr>
+          <w:ilvl w:val="0"/>
           <w:numId w:val="0"/>
         </w:numPr>
         <w:spacing w:after="160" w:line="259" w:lineRule="auto"/>
@@ -12696,6 +12754,7 @@
       <w:pPr>
         <w:pStyle w:val="22"/>
         <w:numPr>
+          <w:ilvl w:val="0"/>
           <w:numId w:val="0"/>
         </w:numPr>
         <w:spacing w:after="160" w:line="259" w:lineRule="auto"/>
@@ -12808,6 +12867,7 @@
       <w:pPr>
         <w:pStyle w:val="22"/>
         <w:numPr>
+          <w:ilvl w:val="0"/>
           <w:numId w:val="0"/>
         </w:numPr>
         <w:spacing w:after="160" w:line="259" w:lineRule="auto"/>
@@ -12827,6 +12887,7 @@
       <w:pPr>
         <w:pStyle w:val="22"/>
         <w:numPr>
+          <w:ilvl w:val="0"/>
           <w:numId w:val="0"/>
         </w:numPr>
         <w:spacing w:after="160" w:line="259" w:lineRule="auto"/>
@@ -12850,6 +12911,7 @@
       <w:pPr>
         <w:pStyle w:val="22"/>
         <w:numPr>
+          <w:ilvl w:val="0"/>
           <w:numId w:val="0"/>
         </w:numPr>
         <w:spacing w:after="160" w:line="259" w:lineRule="auto"/>
@@ -12903,6 +12965,7 @@
       <w:pPr>
         <w:pStyle w:val="22"/>
         <w:numPr>
+          <w:ilvl w:val="0"/>
           <w:numId w:val="0"/>
         </w:numPr>
         <w:spacing w:after="160" w:line="259" w:lineRule="auto"/>
@@ -12913,6 +12976,7 @@
       <w:pPr>
         <w:pStyle w:val="22"/>
         <w:numPr>
+          <w:ilvl w:val="0"/>
           <w:numId w:val="0"/>
         </w:numPr>
         <w:spacing w:after="160" w:line="259" w:lineRule="auto"/>
@@ -13028,6 +13092,7 @@
     <w:p>
       <w:pPr>
         <w:numPr>
+          <w:ilvl w:val="0"/>
           <w:numId w:val="0"/>
         </w:numPr>
         <w:contextualSpacing/>
@@ -13039,6 +13104,7 @@
     <w:p>
       <w:pPr>
         <w:numPr>
+          <w:ilvl w:val="0"/>
           <w:numId w:val="0"/>
         </w:numPr>
         <w:contextualSpacing/>
@@ -13050,6 +13116,7 @@
     <w:p>
       <w:pPr>
         <w:numPr>
+          <w:ilvl w:val="0"/>
           <w:numId w:val="0"/>
         </w:numPr>
         <w:ind w:left="360" w:leftChars="0"/>
@@ -13068,6 +13135,7 @@
     <w:p>
       <w:pPr>
         <w:numPr>
+          <w:ilvl w:val="0"/>
           <w:numId w:val="0"/>
         </w:numPr>
         <w:ind w:left="360" w:leftChars="0"/>
@@ -13080,6 +13148,7 @@
     <w:p>
       <w:pPr>
         <w:numPr>
+          <w:ilvl w:val="0"/>
           <w:numId w:val="0"/>
         </w:numPr>
         <w:ind w:left="360" w:leftChars="0"/>
@@ -13093,6 +13162,7 @@
       <w:pPr>
         <w:pStyle w:val="22"/>
         <w:numPr>
+          <w:ilvl w:val="0"/>
           <w:numId w:val="0"/>
         </w:numPr>
         <w:spacing w:after="160" w:line="259" w:lineRule="auto"/>
@@ -13146,6 +13216,7 @@
       <w:pPr>
         <w:pStyle w:val="22"/>
         <w:numPr>
+          <w:ilvl w:val="0"/>
           <w:numId w:val="0"/>
         </w:numPr>
         <w:spacing w:after="160" w:line="259" w:lineRule="auto"/>
@@ -13156,6 +13227,7 @@
       <w:pPr>
         <w:pStyle w:val="22"/>
         <w:numPr>
+          <w:ilvl w:val="0"/>
           <w:numId w:val="0"/>
         </w:numPr>
         <w:spacing w:after="160" w:line="259" w:lineRule="auto"/>
@@ -13166,6 +13238,7 @@
       <w:pPr>
         <w:pStyle w:val="22"/>
         <w:numPr>
+          <w:ilvl w:val="0"/>
           <w:numId w:val="0"/>
         </w:numPr>
         <w:spacing w:after="160" w:line="259" w:lineRule="auto"/>
@@ -13201,8 +13274,8 @@
         </w:rPr>
         <w:t xml:space="preserve">: </w:t>
       </w:r>
-      <w:bookmarkStart w:id="32" w:name="_Toc83405549"/>
-      <w:bookmarkStart w:id="33" w:name="_Toc77020686"/>
+      <w:bookmarkStart w:id="32" w:name="_Toc77020686"/>
+      <w:bookmarkStart w:id="33" w:name="_Toc83405549"/>
       <w:r>
         <w:rPr>
           <w:rFonts w:asciiTheme="majorHAnsi" w:hAnsiTheme="majorHAnsi" w:eastAsiaTheme="majorEastAsia" w:cstheme="majorBidi"/>
@@ -13358,6 +13431,7 @@
       <w:pPr>
         <w:pStyle w:val="22"/>
         <w:numPr>
+          <w:ilvl w:val="0"/>
           <w:numId w:val="0"/>
         </w:numPr>
         <w:spacing w:after="160" w:line="259" w:lineRule="auto"/>
@@ -13368,6 +13442,7 @@
       <w:pPr>
         <w:pStyle w:val="22"/>
         <w:numPr>
+          <w:ilvl w:val="0"/>
           <w:numId w:val="0"/>
         </w:numPr>
         <w:spacing w:after="160" w:line="259" w:lineRule="auto"/>
@@ -13981,8 +14056,6 @@
         </w:rPr>
         <w:t>3.7:</w:t>
       </w:r>
-      <w:bookmarkStart w:id="34" w:name="_GoBack"/>
-      <w:bookmarkEnd w:id="34"/>
       <w:r>
         <w:rPr>
           <w:rFonts w:eastAsiaTheme="majorEastAsia" w:cstheme="minorHAnsi"/>

</xml_diff>